<commit_message>
updated with edits to Translation Studies article
</commit_message>
<xml_diff>
--- a/Conference_prep/Essay_Translation_Studies_Southeydocx.docx
+++ b/Conference_prep/Essay_Translation_Studies_Southeydocx.docx
@@ -1165,9 +1165,17 @@
       <w:pPr>
         <w:spacing w:line="480" w:lineRule="auto"/>
         <w:ind w:firstLine="720"/>
+        <w:rPr>
+          <w:ins w:id="0" w:author="Elisa Beshero-Bondar" w:date="2017-10-20T09:50:00Z"/>
+        </w:rPr>
       </w:pPr>
-      <w:r>
-        <w:t xml:space="preserve">It is Southey’s scholar’s instincts and his attention to the slow changes </w:t>
+      <w:del w:id="1" w:author="Elisa Beshero-Bondar" w:date="2017-10-20T09:45:00Z">
+        <w:r>
+          <w:delText xml:space="preserve">It is </w:delText>
+        </w:r>
+      </w:del>
+      <w:r>
+        <w:t xml:space="preserve">Southey’s scholar’s instincts and his attention to the slow changes </w:t>
       </w:r>
       <w:r>
         <w:rPr>
@@ -1176,7 +1184,35 @@
         <w:t>Amadís de Gaula</w:t>
       </w:r>
       <w:r>
-        <w:t xml:space="preserve"> experienced throughout its translation history that inspired our research team to create the Amadis in Translation project, in which we use Digital Humanities methods, including TEI (Text Encoding Initiative) encoding, to separate and examine each of Southey’s </w:t>
+        <w:t xml:space="preserve"> experienced throughout its translation history</w:t>
+      </w:r>
+      <w:ins w:id="2" w:author="Elisa Beshero-Bondar" w:date="2017-10-20T09:45:00Z">
+        <w:r>
+          <w:t xml:space="preserve"> well reward closer study for those of us interested in the history, theory, and practice of translation. </w:t>
+        </w:r>
+      </w:ins>
+      <w:ins w:id="3" w:author="Elisa Beshero-Bondar" w:date="2017-10-20T09:48:00Z">
+        <w:r>
+          <w:t xml:space="preserve"> The challenge to investigate translation </w:t>
+        </w:r>
+      </w:ins>
+      <w:ins w:id="4" w:author="Elisa Beshero-Bondar" w:date="2017-10-20T09:50:00Z">
+        <w:r>
+          <w:t xml:space="preserve">practices of past centuries </w:t>
+        </w:r>
+      </w:ins>
+      <w:del w:id="5" w:author="Elisa Beshero-Bondar" w:date="2017-10-20T09:49:00Z">
+        <w:r>
+          <w:delText xml:space="preserve"> </w:delText>
+        </w:r>
+      </w:del>
+      <w:del w:id="6" w:author="Elisa Beshero-Bondar" w:date="2017-10-20T09:45:00Z">
+        <w:r>
+          <w:delText xml:space="preserve">that </w:delText>
+        </w:r>
+      </w:del>
+      <w:r>
+        <w:t xml:space="preserve">inspired our research team to create the Amadis in Translation project, in which we use Digital Humanities methods, including TEI (Text Encoding Initiative) encoding, to separate and examine each of Southey’s </w:t>
       </w:r>
       <w:r>
         <w:t xml:space="preserve">linguistic </w:t>
@@ -1295,24 +1331,134 @@
         <w:spacing w:line="480" w:lineRule="auto"/>
         <w:ind w:firstLine="720"/>
       </w:pPr>
-      <w:r>
-        <w:rPr>
-          <w:highlight w:val="yellow"/>
-        </w:rPr>
-        <w:t xml:space="preserve">Paragraph on our </w:t>
-      </w:r>
-      <w:r>
-        <w:rPr>
-          <w:highlight w:val="yellow"/>
-        </w:rPr>
-        <w:t xml:space="preserve">TEI </w:t>
-      </w:r>
-      <w:r>
-        <w:rPr>
-          <w:highlight w:val="yellow"/>
-        </w:rPr>
-        <w:t>metholology: EBB</w:t>
-      </w:r>
+      <w:ins w:id="7" w:author="Elisa Beshero-Bondar" w:date="2017-10-20T09:50:00Z">
+        <w:r>
+          <w:t xml:space="preserve">We have customized the TEI </w:t>
+        </w:r>
+      </w:ins>
+      <w:ins w:id="8" w:author="Elisa Beshero-Bondar" w:date="2017-10-20T09:51:00Z">
+        <w:r>
+          <w:t xml:space="preserve">XML language </w:t>
+        </w:r>
+      </w:ins>
+      <w:ins w:id="9" w:author="Elisa Beshero-Bondar" w:date="2017-10-20T09:50:00Z">
+        <w:r>
+          <w:t xml:space="preserve">to help us mark the smallest </w:t>
+        </w:r>
+      </w:ins>
+      <w:ins w:id="10" w:author="Elisa Beshero-Bondar" w:date="2017-10-20T09:52:00Z">
+        <w:r>
+          <w:t>sense-for-sense semantic</w:t>
+        </w:r>
+      </w:ins>
+      <w:ins w:id="11" w:author="Elisa Beshero-Bondar" w:date="2017-10-20T09:50:00Z">
+        <w:r>
+          <w:t xml:space="preserve"> </w:t>
+        </w:r>
+      </w:ins>
+      <w:ins w:id="12" w:author="Elisa Beshero-Bondar" w:date="2017-10-20T09:56:00Z">
+        <w:r>
+          <w:t>phrases</w:t>
+        </w:r>
+      </w:ins>
+      <w:ins w:id="13" w:author="Elisa Beshero-Bondar" w:date="2017-10-20T09:50:00Z">
+        <w:r>
+          <w:t xml:space="preserve"> we can</w:t>
+        </w:r>
+      </w:ins>
+      <w:ins w:id="14" w:author="Elisa Beshero-Bondar" w:date="2017-10-20T09:56:00Z">
+        <w:r>
+          <w:t xml:space="preserve"> locate</w:t>
+        </w:r>
+      </w:ins>
+      <w:ins w:id="15" w:author="Elisa Beshero-Bondar" w:date="2017-10-20T09:50:00Z">
+        <w:r>
+          <w:t xml:space="preserve"> in Southey</w:t>
+        </w:r>
+      </w:ins>
+      <w:ins w:id="16" w:author="Elisa Beshero-Bondar" w:date="2017-10-20T09:51:00Z">
+        <w:r>
+          <w:t>’s translation</w:t>
+        </w:r>
+      </w:ins>
+      <w:ins w:id="17" w:author="Elisa Beshero-Bondar" w:date="2017-10-20T09:54:00Z">
+        <w:r>
+          <w:t>, as they correlate with</w:t>
+        </w:r>
+      </w:ins>
+      <w:ins w:id="18" w:author="Elisa Beshero-Bondar" w:date="2017-10-20T09:56:00Z">
+        <w:r>
+          <w:t xml:space="preserve"> </w:t>
+        </w:r>
+      </w:ins>
+      <w:ins w:id="19" w:author="Elisa Beshero-Bondar" w:date="2017-10-20T09:54:00Z">
+        <w:r>
+          <w:t xml:space="preserve">units of </w:t>
+        </w:r>
+        <w:r>
+          <w:t xml:space="preserve">text in the Montalvo. </w:t>
+        </w:r>
+      </w:ins>
+      <w:ins w:id="20" w:author="Elisa Beshero-Bondar" w:date="2017-10-20T09:56:00Z">
+        <w:r>
+          <w:t>Our markup allows us to see alignments and distortions. The TEI is a very adaptable tool for this approach</w:t>
+        </w:r>
+        <w:r>
+          <w:t xml:space="preserve"> because of its controlled markup vocabulary for </w:t>
+        </w:r>
+      </w:ins>
+      <w:ins w:id="21" w:author="Elisa Beshero-Bondar" w:date="2017-10-20T10:08:00Z">
+        <w:r>
+          <w:t xml:space="preserve">linguistic segment categories, including clauses, sentences, </w:t>
+        </w:r>
+      </w:ins>
+      <w:ins w:id="22" w:author="Elisa Beshero-Bondar" w:date="2017-10-20T10:09:00Z">
+        <w:r>
+          <w:t>phrases, and words, as well as its attribute classes that facilitate “stitchery” work, to point out where pieces of Southey’s text connect with pieces of Montalvo</w:t>
+        </w:r>
+      </w:ins>
+      <w:ins w:id="23" w:author="Elisa Beshero-Bondar" w:date="2017-10-20T10:10:00Z">
+        <w:r>
+          <w:t>’s.</w:t>
+        </w:r>
+        <w:r>
+          <w:rPr>
+            <w:rStyle w:val="FootnoteReference"/>
+          </w:rPr>
+          <w:footnoteReference w:id="5"/>
+        </w:r>
+      </w:ins>
+      <w:bookmarkStart w:id="25" w:name="_GoBack"/>
+      <w:bookmarkEnd w:id="25"/>
+    </w:p>
+    <w:p>
+      <w:pPr>
+        <w:spacing w:line="480" w:lineRule="auto"/>
+        <w:ind w:firstLine="720"/>
+        <w:rPr>
+          <w:del w:id="26" w:author="Elisa Beshero-Bondar" w:date="2017-10-20T09:50:00Z"/>
+        </w:rPr>
+      </w:pPr>
+      <w:del w:id="27" w:author="Elisa Beshero-Bondar" w:date="2017-10-20T09:50:00Z">
+        <w:r>
+          <w:rPr>
+            <w:highlight w:val="yellow"/>
+          </w:rPr>
+          <w:delText xml:space="preserve">Paragraph on our </w:delText>
+        </w:r>
+        <w:r>
+          <w:rPr>
+            <w:highlight w:val="yellow"/>
+          </w:rPr>
+          <w:delText xml:space="preserve">TEI </w:delText>
+        </w:r>
+        <w:r>
+          <w:rPr>
+            <w:highlight w:val="yellow"/>
+          </w:rPr>
+          <w:delText>metholology: EBB</w:delText>
+        </w:r>
+      </w:del>
     </w:p>
     <w:p>
       <w:pPr>
@@ -1338,7 +1484,7 @@
         <w:rPr>
           <w:rStyle w:val="FootnoteReference"/>
         </w:rPr>
-        <w:footnoteReference w:id="5"/>
+        <w:footnoteReference w:id="6"/>
       </w:r>
       <w:r>
         <w:t xml:space="preserve"> </w:t>
@@ -1842,7 +1988,7 @@
         <w:rPr>
           <w:rStyle w:val="FootnoteReference"/>
         </w:rPr>
-        <w:footnoteReference w:id="6"/>
+        <w:footnoteReference w:id="7"/>
       </w:r>
       <w:r>
         <w:t xml:space="preserve"> Southey follows a well-established line of criticism on Montalvo in correcting perceived deficiencies. Though most of the omissions in the set are style-related, we identified 34 related to emotion, eight related to expressions of courtesy, eight that eliminated religious diction, and 6 that suppressed combat detail.</w:t>
@@ -4389,7 +4535,7 @@
               <w:rPr>
                 <w:rStyle w:val="FootnoteReference"/>
               </w:rPr>
-              <w:footnoteReference w:id="7"/>
+              <w:footnoteReference w:id="8"/>
             </w:r>
           </w:p>
         </w:tc>
@@ -4558,102 +4704,102 @@
           <w:p>
             <w:r>
               <w:t>querer (to love)</w:t>
-            </w:r>
-            <w:r>
-              <w:rPr>
-                <w:rStyle w:val="FootnoteReference"/>
-              </w:rPr>
-              <w:footnoteReference w:id="8"/>
-            </w:r>
-          </w:p>
-        </w:tc>
-        <w:tc>
-          <w:tcPr>
-            <w:tcW w:w="2394" w:type="dxa"/>
-          </w:tcPr>
-          <w:p>
-            <w:r>
-              <w:t>2</w:t>
-            </w:r>
-          </w:p>
-        </w:tc>
-        <w:tc>
-          <w:tcPr>
-            <w:tcW w:w="2394" w:type="dxa"/>
-          </w:tcPr>
-          <w:p>
-            <w:r>
-              <w:t>0</w:t>
-            </w:r>
-          </w:p>
-        </w:tc>
-        <w:tc>
-          <w:tcPr>
-            <w:tcW w:w="2394" w:type="dxa"/>
-          </w:tcPr>
-          <w:p>
-            <w:r>
-              <w:t>100%</w:t>
-            </w:r>
-          </w:p>
-        </w:tc>
-      </w:tr>
-      <w:tr>
-        <w:tc>
-          <w:tcPr>
-            <w:tcW w:w="2394" w:type="dxa"/>
-          </w:tcPr>
-          <w:p>
-            <w:r>
-              <w:t>reír (to laugh)</w:t>
-            </w:r>
-          </w:p>
-        </w:tc>
-        <w:tc>
-          <w:tcPr>
-            <w:tcW w:w="2394" w:type="dxa"/>
-          </w:tcPr>
-          <w:p>
-            <w:r>
-              <w:t>1</w:t>
-            </w:r>
-          </w:p>
-        </w:tc>
-        <w:tc>
-          <w:tcPr>
-            <w:tcW w:w="2394" w:type="dxa"/>
-          </w:tcPr>
-          <w:p>
-            <w:r>
-              <w:t>0</w:t>
-            </w:r>
-          </w:p>
-        </w:tc>
-        <w:tc>
-          <w:tcPr>
-            <w:tcW w:w="2394" w:type="dxa"/>
-          </w:tcPr>
-          <w:p>
-            <w:r>
-              <w:t>100%</w:t>
-            </w:r>
-          </w:p>
-        </w:tc>
-      </w:tr>
-      <w:tr>
-        <w:tc>
-          <w:tcPr>
-            <w:tcW w:w="2394" w:type="dxa"/>
-          </w:tcPr>
-          <w:p>
-            <w:r>
-              <w:t>sentir (to feel)</w:t>
             </w:r>
             <w:r>
               <w:rPr>
                 <w:rStyle w:val="FootnoteReference"/>
               </w:rPr>
               <w:footnoteReference w:id="9"/>
+            </w:r>
+          </w:p>
+        </w:tc>
+        <w:tc>
+          <w:tcPr>
+            <w:tcW w:w="2394" w:type="dxa"/>
+          </w:tcPr>
+          <w:p>
+            <w:r>
+              <w:t>2</w:t>
+            </w:r>
+          </w:p>
+        </w:tc>
+        <w:tc>
+          <w:tcPr>
+            <w:tcW w:w="2394" w:type="dxa"/>
+          </w:tcPr>
+          <w:p>
+            <w:r>
+              <w:t>0</w:t>
+            </w:r>
+          </w:p>
+        </w:tc>
+        <w:tc>
+          <w:tcPr>
+            <w:tcW w:w="2394" w:type="dxa"/>
+          </w:tcPr>
+          <w:p>
+            <w:r>
+              <w:t>100%</w:t>
+            </w:r>
+          </w:p>
+        </w:tc>
+      </w:tr>
+      <w:tr>
+        <w:tc>
+          <w:tcPr>
+            <w:tcW w:w="2394" w:type="dxa"/>
+          </w:tcPr>
+          <w:p>
+            <w:r>
+              <w:t>reír (to laugh)</w:t>
+            </w:r>
+          </w:p>
+        </w:tc>
+        <w:tc>
+          <w:tcPr>
+            <w:tcW w:w="2394" w:type="dxa"/>
+          </w:tcPr>
+          <w:p>
+            <w:r>
+              <w:t>1</w:t>
+            </w:r>
+          </w:p>
+        </w:tc>
+        <w:tc>
+          <w:tcPr>
+            <w:tcW w:w="2394" w:type="dxa"/>
+          </w:tcPr>
+          <w:p>
+            <w:r>
+              <w:t>0</w:t>
+            </w:r>
+          </w:p>
+        </w:tc>
+        <w:tc>
+          <w:tcPr>
+            <w:tcW w:w="2394" w:type="dxa"/>
+          </w:tcPr>
+          <w:p>
+            <w:r>
+              <w:t>100%</w:t>
+            </w:r>
+          </w:p>
+        </w:tc>
+      </w:tr>
+      <w:tr>
+        <w:tc>
+          <w:tcPr>
+            <w:tcW w:w="2394" w:type="dxa"/>
+          </w:tcPr>
+          <w:p>
+            <w:r>
+              <w:t>sentir (to feel)</w:t>
+            </w:r>
+            <w:r>
+              <w:rPr>
+                <w:rStyle w:val="FootnoteReference"/>
+              </w:rPr>
+              <w:footnoteReference w:id="10"/>
             </w:r>
           </w:p>
         </w:tc>
@@ -5102,28 +5248,134 @@
       <w:pPr>
         <w:spacing w:line="480" w:lineRule="auto"/>
         <w:ind w:firstLine="720"/>
+        <w:rPr>
+          <w:del w:id="28" w:author="Elisa Beshero-Bondar" w:date="2017-10-20T09:58:00Z"/>
+        </w:rPr>
       </w:pPr>
       <w:r>
-        <w:t xml:space="preserve">It seems quite clear to us that Southey has dramatically altered the emotional content of the romance for his translation, though especially with a small sample, the reason for the suppresion of emotion is not so clear. </w:t>
-      </w:r>
+        <w:t>It seems quite clear to us that Southey has dramatically altered the emotional content of the romance for his translation, though especially with a small sample, the reason for the suppres</w:t>
+      </w:r>
+      <w:ins w:id="29" w:author="Elisa Beshero-Bondar" w:date="2017-10-20T09:58:00Z">
+        <w:r>
+          <w:t>s</w:t>
+        </w:r>
+      </w:ins>
+      <w:r>
+        <w:t xml:space="preserve">ion of emotion is not so clear. </w:t>
+      </w:r>
+      <w:ins w:id="30" w:author="Elisa Beshero-Bondar" w:date="2017-10-20T09:58:00Z">
+        <w:r>
+          <w:t xml:space="preserve">Southey’s efforts here give us perspective in </w:t>
+        </w:r>
+      </w:ins>
+      <w:ins w:id="31" w:author="Elisa Beshero-Bondar" w:date="2017-10-20T09:59:00Z">
+        <w:r>
+          <w:t>the</w:t>
+        </w:r>
+      </w:ins>
+      <w:ins w:id="32" w:author="Elisa Beshero-Bondar" w:date="2017-10-20T09:58:00Z">
+        <w:r>
+          <w:t xml:space="preserve"> </w:t>
+        </w:r>
+      </w:ins>
+      <w:ins w:id="33" w:author="Elisa Beshero-Bondar" w:date="2017-10-20T09:59:00Z">
+        <w:r>
+          <w:t>field of Romanticism on its complex engagement with emotional content: it is commonplace to consider Romanticism as concerned with the engagement of readerly sympathies and expression of affect, but Romantic authors</w:t>
+        </w:r>
+      </w:ins>
+      <w:ins w:id="34" w:author="Elisa Beshero-Bondar" w:date="2017-10-20T10:00:00Z">
+        <w:r>
+          <w:t xml:space="preserve"> (including Southey</w:t>
+        </w:r>
+      </w:ins>
+      <w:ins w:id="35" w:author="Elisa Beshero-Bondar" w:date="2017-10-20T10:01:00Z">
+        <w:r>
+          <w:t xml:space="preserve">’s friends, </w:t>
+        </w:r>
+      </w:ins>
+      <w:ins w:id="36" w:author="Elisa Beshero-Bondar" w:date="2017-10-20T10:00:00Z">
+        <w:r>
+          <w:t>Wi</w:t>
+        </w:r>
+      </w:ins>
+      <w:ins w:id="37" w:author="Elisa Beshero-Bondar" w:date="2017-10-20T10:03:00Z">
+        <w:r>
+          <w:t>l</w:t>
+        </w:r>
+      </w:ins>
+      <w:ins w:id="38" w:author="Elisa Beshero-Bondar" w:date="2017-10-20T10:00:00Z">
+        <w:r>
+          <w:t>liam Wordsworth and Samuel Taylor Coleridge)</w:t>
+        </w:r>
+      </w:ins>
+      <w:ins w:id="39" w:author="Elisa Beshero-Bondar" w:date="2017-10-20T09:59:00Z">
+        <w:r>
+          <w:t xml:space="preserve"> took emotion very seriously</w:t>
+        </w:r>
+      </w:ins>
+      <w:ins w:id="40" w:author="Elisa Beshero-Bondar" w:date="2017-10-20T10:00:00Z">
+        <w:r>
+          <w:t xml:space="preserve"> as a </w:t>
+        </w:r>
+      </w:ins>
+      <w:ins w:id="41" w:author="Elisa Beshero-Bondar" w:date="2017-10-20T10:01:00Z">
+        <w:r>
+          <w:t xml:space="preserve">sublime, </w:t>
+        </w:r>
+      </w:ins>
+      <w:ins w:id="42" w:author="Elisa Beshero-Bondar" w:date="2017-10-20T10:00:00Z">
+        <w:r>
+          <w:t xml:space="preserve">motile force, driving the mind from measured reason, and their interest in the emotion-laden texts of past centuries may have been modulate, dilute, and refine it for a modern age, attuned to the susceptibility of </w:t>
+        </w:r>
+      </w:ins>
+      <w:ins w:id="43" w:author="Elisa Beshero-Bondar" w:date="2017-10-20T10:02:00Z">
+        <w:r>
+          <w:t>the mind</w:t>
+        </w:r>
+      </w:ins>
+      <w:ins w:id="44" w:author="Elisa Beshero-Bondar" w:date="2017-10-20T10:00:00Z">
+        <w:r>
+          <w:t xml:space="preserve"> </w:t>
+        </w:r>
+      </w:ins>
+      <w:ins w:id="45" w:author="Elisa Beshero-Bondar" w:date="2017-10-20T10:02:00Z">
+        <w:r>
+          <w:t>to overwhelming emotion.</w:t>
+        </w:r>
+      </w:ins>
+      <w:ins w:id="46" w:author="Elisa Beshero-Bondar" w:date="2017-10-20T10:04:00Z">
+        <w:r>
+          <w:rPr>
+            <w:rStyle w:val="FootnoteReference"/>
+          </w:rPr>
+          <w:footnoteReference w:id="11"/>
+        </w:r>
+      </w:ins>
+      <w:ins w:id="52" w:author="Elisa Beshero-Bondar" w:date="2017-10-20T10:00:00Z">
+        <w:r>
+          <w:t xml:space="preserve"> </w:t>
+        </w:r>
+      </w:ins>
     </w:p>
     <w:p>
       <w:pPr>
         <w:spacing w:line="480" w:lineRule="auto"/>
         <w:ind w:firstLine="720"/>
       </w:pPr>
-      <w:r>
-        <w:rPr>
-          <w:highlight w:val="yellow"/>
-        </w:rPr>
-        <w:t>EBB: Something here on Romanticism and emotion—what are the received ideas we might be contesting?</w:t>
-      </w:r>
-      <w:r>
-        <w:rPr>
-          <w:i/>
-        </w:rPr>
-        <w:t xml:space="preserve"> </w:t>
-      </w:r>
+      <w:del w:id="53" w:author="Elisa Beshero-Bondar" w:date="2017-10-20T09:58:00Z">
+        <w:r>
+          <w:rPr>
+            <w:highlight w:val="yellow"/>
+          </w:rPr>
+          <w:delText>EBB: Something here on Romanticism and emotion—what are the received ideas we might be contesting?</w:delText>
+        </w:r>
+        <w:r>
+          <w:rPr>
+            <w:i/>
+          </w:rPr>
+          <w:delText xml:space="preserve"> </w:delText>
+        </w:r>
+      </w:del>
       <w:r>
         <w:t>Jan Plamper writes that it has been traditional in the history of emotion, with examples going back to John Huizinga’s seminal work in the field, of representing the people of the Middle Ages as “</w:t>
       </w:r>
@@ -5338,7 +5590,7 @@
         <w:rPr>
           <w:rStyle w:val="FootnoteReference"/>
         </w:rPr>
-        <w:footnoteReference w:id="10"/>
+        <w:footnoteReference w:id="12"/>
       </w:r>
       <w:r>
         <w:t xml:space="preserve"> </w:t>
@@ -5455,7 +5707,7 @@
         <w:rPr>
           <w:rStyle w:val="FootnoteReference"/>
         </w:rPr>
-        <w:footnoteReference w:id="11"/>
+        <w:footnoteReference w:id="13"/>
       </w:r>
       <w:r>
         <w:t xml:space="preserve"> Southey’s strong dislike of France was not universal among English readers of </w:t>
@@ -6016,12 +6268,7 @@
         <w:t xml:space="preserve"> “free,” our project team has come to view all translations as cultural and multivalent</w:t>
       </w:r>
       <w:r>
-        <w:t>. Going forward, we hope to expand the project, revisiting emotion and taking on more topics to get a more complete picture both of how Southey’s early nineteenth century translation worked and h</w:t>
-      </w:r>
-      <w:bookmarkStart w:id="0" w:name="_GoBack"/>
-      <w:bookmarkEnd w:id="0"/>
-      <w:r>
-        <w:t>ow translations work on a more general level.</w:t>
+        <w:t>. Going forward, we hope to expand the project, revisiting emotion and taking on more topics to get a more complete picture both of how Southey’s early nineteenth century translation worked and how translations work on a more general level.</w:t>
       </w:r>
     </w:p>
     <w:p>
@@ -6888,15 +7135,44 @@
       <w:pPr>
         <w:pStyle w:val="FootnoteText"/>
       </w:pPr>
-      <w:r>
-        <w:rPr>
-          <w:rStyle w:val="FootnoteReference"/>
-        </w:rPr>
-        <w:footnoteRef/>
-      </w:r>
-      <w:r>
-        <w:t xml:space="preserve"> In general, deviations from the source increase as Southey’s translation progresses, and Montalvo’s Book IV is mostly missing.</w:t>
-      </w:r>
+      <w:ins w:id="24" w:author="Elisa Beshero-Bondar" w:date="2017-10-20T10:10:00Z">
+        <w:r>
+          <w:rPr>
+            <w:rStyle w:val="FootnoteReference"/>
+          </w:rPr>
+          <w:footnoteRef/>
+        </w:r>
+        <w:r>
+          <w:t xml:space="preserve"> See especially the TEI Guidelines 17.1 Linguistic Segment Categories: </w:t>
+        </w:r>
+        <w:r>
+          <w:fldChar w:fldCharType="begin"/>
+        </w:r>
+        <w:r>
+          <w:instrText xml:space="preserve"> HYPERLINK "</w:instrText>
+        </w:r>
+        <w:r>
+          <w:instrText>http://www.tei-c.org/release/doc/tei-p5-doc/en/html/AI.html#AILC</w:instrText>
+        </w:r>
+        <w:r>
+          <w:instrText xml:space="preserve">" </w:instrText>
+        </w:r>
+        <w:r>
+          <w:fldChar w:fldCharType="separate"/>
+        </w:r>
+        <w:r>
+          <w:rPr>
+            <w:rStyle w:val="Hyperlink"/>
+          </w:rPr>
+          <w:t>http://www.tei-c.org/release/doc/tei-p5-doc/en/html/AI.html#AILC</w:t>
+        </w:r>
+        <w:r>
+          <w:fldChar w:fldCharType="end"/>
+        </w:r>
+        <w:r>
+          <w:t xml:space="preserve"> . </w:t>
+        </w:r>
+      </w:ins>
     </w:p>
   </w:footnote>
   <w:footnote w:id="6">
@@ -6911,25 +7187,7 @@
         <w:footnoteRef/>
       </w:r>
       <w:r>
-        <w:t xml:space="preserve"> Curiously, in France, Herberay’s translations of Montalvo—without diverging much from the source in this respect—were considered masterpieces of elegant style. The English market absorbed Munday’s translation from Herberay in a similar fashion. See </w:t>
-      </w:r>
-      <w:r>
-        <w:fldChar w:fldCharType="begin"/>
-      </w:r>
-      <w:r>
-        <w:instrText xml:space="preserve"> ADDIN ZOTERO_ITEM CSL_CITATION {"citationID":"zEVdC7Ap","properties":{"formattedCitation":"{\\rtf (Giraud 18\\uc0\\u8211{}19; Rothstein 36; Moore xix)}","plainCitation":"(Giraud 18–19; Rothstein 36; Moore xix)"},"citationItems":[{"id":1339,"uris":["http://zotero.org/users/1411539/items/C2U5ZA9Z"],"uri":["http://zotero.org/users/1411539/items/C2U5ZA9Z"],"itemData":{"id":1339,"type":"chapter","title":"Introduction","container-title":"Le premier livre d'Amadis de Gaule","collection-title":"Société des textes français modernes","publisher":"Hachette","publisher-place":"Paris","page":"3-28","source":"pittcat.pitt.edu Library Catalog","event-place":"Paris","call-number":"PQ6275 .F21 1918","note":"OCLC: 01024021","language":"French","container-author":[{"family":"Herberay","given":"Nicolas","dropping-particle":"de"}],"editor":[{"family":"Vaganay","given":"Hugues"}],"author":[{"family":"Giraud","given":"Yves"}],"issued":{"date-parts":[["1986"]]}},"locator":"18-19"},{"id":401,"uris":["http://zotero.org/users/1411539/items/ES4TDW96"],"uri":["http://zotero.org/users/1411539/items/ES4TDW96"],"itemData":{"id":401,"type":"book","title":"Reading in the Renaissance: Amadis de Gaule and the Lessons of Memory","publisher":"University of Delaware Press","publisher-place":"Newark","event-place":"Newark","shortTitle":"Reading in the Renaissance","author":[{"family":"Rothstein","given":"Marian"}],"issued":{"date-parts":[["1999"]]}},"locator":"36"},{"id":1346,"uris":["http://zotero.org/users/1411539/items/STWWFFFI"],"uri":["http://zotero.org/users/1411539/items/STWWFFFI"],"itemData":{"id":1346,"type":"chapter","title":"Introduction","container-title":"Amadis de Gaule","publisher":"Ashgate","publisher-place":"Burlington","page":"ix-xxviii","source":"pittcat.pitt.edu Library Catalog","event-place":"Burlington","ISBN":"978-0-7546-0727-4","call-number":"PQ6275 .E1 2004","note":"OCLC: ocm52349039","language":"eng","container-author":[{"family":"Munday","given":"Anthony"}],"editor":[{"family":"Moore","given":"Helen"}],"author":[{"family":"Moore","given":"Helen"}],"issued":{"date-parts":[["2004"]]}},"locator":"xix"}],"schema":"https://github.com/citation-style-language/schema/raw/master/csl-citation.json"} </w:instrText>
-      </w:r>
-      <w:r>
-        <w:fldChar w:fldCharType="separate"/>
-      </w:r>
-      <w:r>
-        <w:t>Giraud 18–19; Rothstein 36; Moore xix</w:t>
-      </w:r>
-      <w:r>
-        <w:t>.</w:t>
-      </w:r>
-      <w:r>
-        <w:fldChar w:fldCharType="end"/>
+        <w:t xml:space="preserve"> In general, deviations from the source increase as Southey’s translation progresses, and Montalvo’s Book IV is mostly missing.</w:t>
       </w:r>
     </w:p>
   </w:footnote>
@@ -6945,25 +7203,25 @@
         <w:footnoteRef/>
       </w:r>
       <w:r>
-        <w:t xml:space="preserve"> The verb </w:t>
-      </w:r>
-      <w:r>
-        <w:rPr>
-          <w:i/>
-        </w:rPr>
-        <w:t>pagar</w:t>
-      </w:r>
-      <w:r>
-        <w:t xml:space="preserve"> usually means “to pay.” We have an archaic use here in </w:t>
-      </w:r>
-      <w:r>
-        <w:rPr>
-          <w:i/>
-        </w:rPr>
-        <w:t>Amadís</w:t>
-      </w:r>
-      <w:r>
-        <w:t>, “muy pagado de su amiga,” very pleased/gratified with his lover.</w:t>
+        <w:t xml:space="preserve"> Curiously, in France, Herberay’s translations of Montalvo—without diverging much from the source in this respect—were considered masterpieces of elegant style. The English market absorbed Munday’s translation from Herberay in a similar fashion. See </w:t>
+      </w:r>
+      <w:r>
+        <w:fldChar w:fldCharType="begin"/>
+      </w:r>
+      <w:r>
+        <w:instrText xml:space="preserve"> ADDIN ZOTERO_ITEM CSL_CITATION {"citationID":"zEVdC7Ap","properties":{"formattedCitation":"{\\rtf (Giraud 18\\uc0\\u8211{}19; Rothstein 36; Moore xix)}","plainCitation":"(Giraud 18–19; Rothstein 36; Moore xix)"},"citationItems":[{"id":1339,"uris":["http://zotero.org/users/1411539/items/C2U5ZA9Z"],"uri":["http://zotero.org/users/1411539/items/C2U5ZA9Z"],"itemData":{"id":1339,"type":"chapter","title":"Introduction","container-title":"Le premier livre d'Amadis de Gaule","collection-title":"Société des textes français modernes","publisher":"Hachette","publisher-place":"Paris","page":"3-28","source":"pittcat.pitt.edu Library Catalog","event-place":"Paris","call-number":"PQ6275 .F21 1918","note":"OCLC: 01024021","language":"French","container-author":[{"family":"Herberay","given":"Nicolas","dropping-particle":"de"}],"editor":[{"family":"Vaganay","given":"Hugues"}],"author":[{"family":"Giraud","given":"Yves"}],"issued":{"date-parts":[["1986"]]}},"locator":"18-19"},{"id":401,"uris":["http://zotero.org/users/1411539/items/ES4TDW96"],"uri":["http://zotero.org/users/1411539/items/ES4TDW96"],"itemData":{"id":401,"type":"book","title":"Reading in the Renaissance: Amadis de Gaule and the Lessons of Memory","publisher":"University of Delaware Press","publisher-place":"Newark","event-place":"Newark","shortTitle":"Reading in the Renaissance","author":[{"family":"Rothstein","given":"Marian"}],"issued":{"date-parts":[["1999"]]}},"locator":"36"},{"id":1346,"uris":["http://zotero.org/users/1411539/items/STWWFFFI"],"uri":["http://zotero.org/users/1411539/items/STWWFFFI"],"itemData":{"id":1346,"type":"chapter","title":"Introduction","container-title":"Amadis de Gaule","publisher":"Ashgate","publisher-place":"Burlington","page":"ix-xxviii","source":"pittcat.pitt.edu Library Catalog","event-place":"Burlington","ISBN":"978-0-7546-0727-4","call-number":"PQ6275 .E1 2004","note":"OCLC: ocm52349039","language":"eng","container-author":[{"family":"Munday","given":"Anthony"}],"editor":[{"family":"Moore","given":"Helen"}],"author":[{"family":"Moore","given":"Helen"}],"issued":{"date-parts":[["2004"]]}},"locator":"xix"}],"schema":"https://github.com/citation-style-language/schema/raw/master/csl-citation.json"} </w:instrText>
+      </w:r>
+      <w:r>
+        <w:fldChar w:fldCharType="separate"/>
+      </w:r>
+      <w:r>
+        <w:t>Giraud 18–19; Rothstein 36; Moore xix</w:t>
+      </w:r>
+      <w:r>
+        <w:t>.</w:t>
+      </w:r>
+      <w:r>
+        <w:fldChar w:fldCharType="end"/>
       </w:r>
     </w:p>
   </w:footnote>
@@ -6979,34 +7237,25 @@
         <w:footnoteRef/>
       </w:r>
       <w:r>
-        <w:t xml:space="preserve"> When </w:t>
-      </w:r>
-      <w:r>
-        <w:rPr>
-          <w:i/>
-        </w:rPr>
-        <w:t xml:space="preserve">querer </w:t>
-      </w:r>
-      <w:r>
-        <w:t xml:space="preserve">means to want, as in “I want a sandwich,” rather than to love, we have not included it in the chart. </w:t>
-      </w:r>
-      <w:r>
-        <w:rPr>
-          <w:i/>
-        </w:rPr>
-        <w:t xml:space="preserve">Querer </w:t>
-      </w:r>
-      <w:r>
-        <w:t xml:space="preserve">can be a synonym for </w:t>
-      </w:r>
-      <w:r>
-        <w:rPr>
-          <w:i/>
-        </w:rPr>
-        <w:t>amar</w:t>
-      </w:r>
-      <w:r>
-        <w:t>.</w:t>
+        <w:t xml:space="preserve"> The verb </w:t>
+      </w:r>
+      <w:r>
+        <w:rPr>
+          <w:i/>
+        </w:rPr>
+        <w:t>pagar</w:t>
+      </w:r>
+      <w:r>
+        <w:t xml:space="preserve"> usually means “to pay.” We have an archaic use here in </w:t>
+      </w:r>
+      <w:r>
+        <w:rPr>
+          <w:i/>
+        </w:rPr>
+        <w:t>Amadís</w:t>
+      </w:r>
+      <w:r>
+        <w:t>, “muy pagado de su amiga,” very pleased/gratified with his lover.</w:t>
       </w:r>
     </w:p>
   </w:footnote>
@@ -7022,16 +7271,34 @@
         <w:footnoteRef/>
       </w:r>
       <w:r>
-        <w:t xml:space="preserve"> We include </w:t>
-      </w:r>
-      <w:r>
-        <w:rPr>
-          <w:i/>
-        </w:rPr>
-        <w:t>sentir</w:t>
-      </w:r>
-      <w:r>
-        <w:t xml:space="preserve"> only when it means “to feel an emotion” not when it means “to hear.” </w:t>
+        <w:t xml:space="preserve"> When </w:t>
+      </w:r>
+      <w:r>
+        <w:rPr>
+          <w:i/>
+        </w:rPr>
+        <w:t xml:space="preserve">querer </w:t>
+      </w:r>
+      <w:r>
+        <w:t xml:space="preserve">means to want, as in “I want a sandwich,” rather than to love, we have not included it in the chart. </w:t>
+      </w:r>
+      <w:r>
+        <w:rPr>
+          <w:i/>
+        </w:rPr>
+        <w:t xml:space="preserve">Querer </w:t>
+      </w:r>
+      <w:r>
+        <w:t xml:space="preserve">can be a synonym for </w:t>
+      </w:r>
+      <w:r>
+        <w:rPr>
+          <w:i/>
+        </w:rPr>
+        <w:t>amar</w:t>
+      </w:r>
+      <w:r>
+        <w:t>.</w:t>
       </w:r>
     </w:p>
   </w:footnote>
@@ -7047,32 +7314,110 @@
         <w:footnoteRef/>
       </w:r>
       <w:r>
-        <w:t xml:space="preserve"> Marian Rothstein and Yves Giraud have discussed Herberay’s tendency to add to Montalvo’s erotic scenes. See </w:t>
-      </w:r>
-      <w:r>
-        <w:fldChar w:fldCharType="begin"/>
-      </w:r>
-      <w:r>
-        <w:instrText xml:space="preserve"> ADDIN ZOTERO_ITEM CSL_CITATION {"citationID":"luLZwM1C","properties":{"formattedCitation":"(Rothstein 55; Giraud 14)","plainCitation":"(Rothstein 55; Giraud 14)"},"citationItems":[{"id":401,"uris":["http://zotero.org/users/1411539/items/ES4TDW96"],"uri":["http://zotero.org/users/1411539/items/ES4TDW96"],"itemData":{"id":401,"type":"book","title":"Reading in the Renaissance: Amadis de Gaule and the Lessons of Memory","publisher":"University of Delaware Press","publisher-place":"Newark","event-place":"Newark","shortTitle":"Reading in the Renaissance","author":[{"family":"Rothstein","given":"Marian"}],"issued":{"date-parts":[["1999"]]}},"locator":"55"},{"id":1339,"uris":["http://zotero.org/users/1411539/items/C2U5ZA9Z"],"uri":["http://zotero.org/users/1411539/items/C2U5ZA9Z"],"itemData":{"id":1339,"type":"chapter","title":"Introduction","container-title":"Le premier livre d'Amadis de Gaule","collection-title":"Société des textes français modernes","publisher":"Hachette","publisher-place":"Paris","page":"3-28","source":"pittcat.pitt.edu Library Catalog","event-place":"Paris","call-number":"PQ6275 .F21 1918","note":"OCLC: 01024021","language":"French","container-author":[{"family":"Herberay","given":"Nicolas","dropping-particle":"de"}],"editor":[{"family":"Vaganay","given":"Hugues"}],"author":[{"family":"Giraud","given":"Yves"}],"issued":{"date-parts":[["1986"]]}},"locator":"14"}],"schema":"https://github.com/citation-style-language/schema/raw/master/csl-citation.json"} </w:instrText>
-      </w:r>
-      <w:r>
-        <w:fldChar w:fldCharType="separate"/>
-      </w:r>
-      <w:r>
-        <w:rPr>
-          <w:noProof/>
-        </w:rPr>
-        <w:t>Rothstein, p. 55 and Giraud, p. 14</w:t>
-      </w:r>
-      <w:r>
-        <w:fldChar w:fldCharType="end"/>
-      </w:r>
-      <w:r>
-        <w:t>.</w:t>
+        <w:t xml:space="preserve"> We include </w:t>
+      </w:r>
+      <w:r>
+        <w:rPr>
+          <w:i/>
+        </w:rPr>
+        <w:t>sentir</w:t>
+      </w:r>
+      <w:r>
+        <w:t xml:space="preserve"> only when it means “to feel an emotion” not when it means “to hear.” </w:t>
       </w:r>
     </w:p>
   </w:footnote>
   <w:footnote w:id="11">
+    <w:p>
+      <w:pPr>
+        <w:pStyle w:val="FootnoteText"/>
+      </w:pPr>
+      <w:ins w:id="47" w:author="Elisa Beshero-Bondar" w:date="2017-10-20T10:04:00Z">
+        <w:r>
+          <w:rPr>
+            <w:rStyle w:val="FootnoteReference"/>
+          </w:rPr>
+          <w:footnoteRef/>
+        </w:r>
+        <w:r>
+          <w:t xml:space="preserve"> For </w:t>
+        </w:r>
+      </w:ins>
+      <w:ins w:id="48" w:author="Elisa Beshero-Bondar" w:date="2017-10-20T10:05:00Z">
+        <w:r>
+          <w:t>a representative sampling of Southey’s contemporaries theorizing engagement with the emotions</w:t>
+        </w:r>
+      </w:ins>
+      <w:ins w:id="49" w:author="Elisa Beshero-Bondar" w:date="2017-10-20T10:04:00Z">
+        <w:r>
+          <w:t xml:space="preserve">, see Wordsworth’s Preface to </w:t>
+        </w:r>
+        <w:r>
+          <w:rPr>
+            <w:i/>
+          </w:rPr>
+          <w:t>Lyrical Ballads</w:t>
+        </w:r>
+        <w:r>
+          <w:t xml:space="preserve"> (1800), and Joanna Baillie’s preface to </w:t>
+        </w:r>
+        <w:r>
+          <w:rPr>
+            <w:i/>
+          </w:rPr>
+          <w:t>Plays on the Passions</w:t>
+        </w:r>
+      </w:ins>
+      <w:ins w:id="50" w:author="Elisa Beshero-Bondar" w:date="2017-10-20T10:05:00Z">
+        <w:r>
+          <w:t xml:space="preserve"> (1798)</w:t>
+        </w:r>
+      </w:ins>
+      <w:ins w:id="51" w:author="Elisa Beshero-Bondar" w:date="2017-10-20T10:06:00Z">
+        <w:r>
+          <w:t>.</w:t>
+        </w:r>
+      </w:ins>
+    </w:p>
+  </w:footnote>
+  <w:footnote w:id="12">
+    <w:p>
+      <w:pPr>
+        <w:pStyle w:val="FootnoteText"/>
+      </w:pPr>
+      <w:r>
+        <w:rPr>
+          <w:rStyle w:val="FootnoteReference"/>
+        </w:rPr>
+        <w:footnoteRef/>
+      </w:r>
+      <w:r>
+        <w:t xml:space="preserve"> Marian Rothstein and Yves Giraud have discussed Herberay’s tendency to add to Montalvo’s erotic scenes. See </w:t>
+      </w:r>
+      <w:r>
+        <w:fldChar w:fldCharType="begin"/>
+      </w:r>
+      <w:r>
+        <w:instrText xml:space="preserve"> ADDIN ZOTERO_ITEM CSL_CITATION {"citationID":"luLZwM1C","properties":{"formattedCitation":"(Rothstein 55; Giraud 14)","plainCitation":"(Rothstein 55; Giraud 14)"},"citationItems":[{"id":401,"uris":["http://zotero.org/users/1411539/items/ES4TDW96"],"uri":["http://zotero.org/users/1411539/items/ES4TDW96"],"itemData":{"id":401,"type":"book","title":"Reading in the Renaissance: Amadis de Gaule and the Lessons of Memory","publisher":"University of Delaware Press","publisher-place":"Newark","event-place":"Newark","shortTitle":"Reading in the Renaissance","author":[{"family":"Rothstein","given":"Marian"}],"issued":{"date-parts":[["1999"]]}},"locator":"55"},{"id":1339,"uris":["http://zotero.org/users/1411539/items/C2U5ZA9Z"],"uri":["http://zotero.org/users/1411539/items/C2U5ZA9Z"],"itemData":{"id":1339,"type":"chapter","title":"Introduction","container-title":"Le premier livre d'Amadis de Gaule","collection-title":"Société des textes français modernes","publisher":"Hachette","publisher-place":"Paris","page":"3-28","source":"pittcat.pitt.edu Library Catalog","event-place":"Paris","call-number":"PQ6275 .F21 1918","note":"OCLC: 01024021","language":"French","container-author":[{"family":"Herberay","given":"Nicolas","dropping-particle":"de"}],"editor":[{"family":"Vaganay","given":"Hugues"}],"author":[{"family":"Giraud","given":"Yves"}],"issued":{"date-parts":[["1986"]]}},"locator":"14"}],"schema":"https://github.com/citation-style-language/schema/raw/master/csl-citation.json"} </w:instrText>
+      </w:r>
+      <w:r>
+        <w:fldChar w:fldCharType="separate"/>
+      </w:r>
+      <w:r>
+        <w:rPr>
+          <w:noProof/>
+        </w:rPr>
+        <w:t>Rothstein, p. 55 and Giraud, p. 14</w:t>
+      </w:r>
+      <w:r>
+        <w:fldChar w:fldCharType="end"/>
+      </w:r>
+      <w:r>
+        <w:t>.</w:t>
+      </w:r>
+    </w:p>
+  </w:footnote>
+  <w:footnote w:id="13">
     <w:p>
       <w:pPr>
         <w:pStyle w:val="FootnoteText"/>
@@ -7591,6 +7936,17 @@
       </w:tblCellMar>
     </w:tblPr>
   </w:style>
+  <w:style w:type="character" w:styleId="Hyperlink">
+    <w:name w:val="Hyperlink"/>
+    <w:basedOn w:val="DefaultParagraphFont"/>
+    <w:uiPriority w:val="99"/>
+    <w:unhideWhenUsed/>
+    <w:rsid w:val="001E33C9"/>
+    <w:rPr>
+      <w:color w:val="0000FF" w:themeColor="hyperlink"/>
+      <w:u w:val="single"/>
+    </w:rPr>
+  </w:style>
 </w:styles>
 </file>
 
@@ -7974,6 +8330,17 @@
       </w:tblCellMar>
     </w:tblPr>
   </w:style>
+  <w:style w:type="character" w:styleId="Hyperlink">
+    <w:name w:val="Hyperlink"/>
+    <w:basedOn w:val="DefaultParagraphFont"/>
+    <w:uiPriority w:val="99"/>
+    <w:unhideWhenUsed/>
+    <w:rsid w:val="001E33C9"/>
+    <w:rPr>
+      <w:color w:val="0000FF" w:themeColor="hyperlink"/>
+      <w:u w:val="single"/>
+    </w:rPr>
+  </w:style>
 </w:styles>
 </file>
 

</xml_diff>